<commit_message>
update empty files (v16)
</commit_message>
<xml_diff>
--- a/web/documentserver-example/nodejs/public/samples/new.docx
+++ b/web/documentserver-example/nodejs/public/samples/new.docx
@@ -178,201 +178,6 @@
     <w:name w:val="Normal"/>
     <w:qFormat/>
   </w:style>
-  <w:style w:type="paragraph" w:styleId="1">
-    <w:name w:val="heading 1"/>
-    <w:basedOn w:val="a"/>
-    <w:next w:val="a"/>
-    <w:uiPriority w:val="9"/>
-    <w:qFormat/>
-    <w:pPr>
-      <w:keepNext/>
-      <w:keepLines/>
-      <w:spacing w:before="480" w:after="0"/>
-      <w:outlineLvl w:val="0"/>
-    </w:pPr>
-    <w:rPr>
-      <w:rFonts w:asciiTheme="majorHAnsi" w:eastAsiaTheme="majorEastAsia" w:hAnsiTheme="majorHAnsi" w:cstheme="majorBidi"/>
-      <w:b/>
-      <w:bCs/>
-      <w:color w:val="000000" w:themeColor="text1"/>
-      <w:sz w:val="48"/>
-      <w:szCs w:val="48"/>
-    </w:rPr>
-  </w:style>
-  <w:style w:type="paragraph" w:styleId="2">
-    <w:name w:val="heading 2"/>
-    <w:basedOn w:val="a"/>
-    <w:next w:val="a"/>
-    <w:uiPriority w:val="9"/>
-    <w:unhideWhenUsed/>
-    <w:qFormat/>
-    <w:pPr>
-      <w:keepNext/>
-      <w:keepLines/>
-      <w:spacing w:before="200" w:after="0"/>
-      <w:outlineLvl w:val="1"/>
-    </w:pPr>
-    <w:rPr>
-      <w:rFonts w:asciiTheme="majorHAnsi" w:eastAsiaTheme="majorEastAsia" w:hAnsiTheme="majorHAnsi" w:cstheme="majorBidi"/>
-      <w:b/>
-      <w:bCs/>
-      <w:color w:val="000000" w:themeColor="text1"/>
-      <w:sz w:val="40"/>
-      <w:sz w:val="40"/>
-    </w:rPr>
-  </w:style>
-  <w:style w:type="paragraph" w:styleId="3">
-    <w:name w:val="heading 3"/>
-    <w:basedOn w:val="a"/>
-    <w:next w:val="a"/>
-    <w:uiPriority w:val="9"/>
-    <w:unhideWhenUsed/>
-    <w:qFormat/>
-    <w:pPr>
-      <w:keepNext/>
-      <w:keepLines/>
-      <w:spacing w:before="200" w:after="0"/>
-      <w:outlineLvl w:val="2"/>
-    </w:pPr>
-    <w:rPr>
-      <w:rFonts w:asciiTheme="majorHAnsi" w:eastAsiaTheme="majorEastAsia" w:hAnsiTheme="majorHAnsi" w:cstheme="majorBidi"/>
-      <w:b/>
-      <w:bCs/>
-      <w:i/>
-      <w:iCs/>
-      <w:color w:val="000000" w:themeColor="text1"/>
-      <w:sz w:val="36"/>
-      <w:szCs w:val="36"/>
-    </w:rPr>
-  </w:style>
-  <w:style w:type="paragraph" w:styleId="4">
-    <w:name w:val="heading 4"/>
-    <w:basedOn w:val="a"/>
-    <w:next w:val="a"/>
-    <w:uiPriority w:val="9"/>
-    <w:unhideWhenUsed/>
-    <w:qFormat/>
-    <w:pPr>
-      <w:keepNext/>
-      <w:keepLines/>
-      <w:spacing w:before="200" w:after="0"/>
-      <w:outlineLvl w:val="3"/>
-    </w:pPr>
-    <w:rPr>
-      <w:rFonts w:asciiTheme="majorHAnsi" w:eastAsiaTheme="majorEastAsia" w:hAnsiTheme="majorHAnsi" w:cstheme="majorBidi"/>
-      <w:color w:val="232323"/>
-      <w:sz w:val="32"/>
-      <w:szCs w:val="32"/>
-    </w:rPr>
-  </w:style>
-  <w:style w:type="paragraph" w:styleId="5">
-    <w:name w:val="heading 5"/>
-    <w:basedOn w:val="a"/>
-    <w:next w:val="a"/>
-    <w:uiPriority w:val="9"/>
-    <w:unhideWhenUsed/>
-    <w:qFormat/>
-    <w:pPr>
-      <w:keepNext/>
-      <w:keepLines/>
-      <w:spacing w:before="200" w:after="0"/>
-      <w:outlineLvl w:val="4"/>
-    </w:pPr>
-    <w:rPr>
-      <w:rFonts w:asciiTheme="majorHAnsi" w:eastAsiaTheme="majorEastAsia" w:hAnsiTheme="majorHAnsi" w:cstheme="majorBidi"/>
-      <w:b/>
-      <w:bCs/>
-      <w:color w:val="444444"/>
-      <w:sz w:val="28"/>
-      <w:szCs w:val="28"/>
-    </w:rPr>
-  </w:style>
-  <w:style w:type="paragraph" w:styleId="6">
-    <w:name w:val="heading 6"/>
-    <w:basedOn w:val="a"/>
-    <w:next w:val="a"/>
-    <w:uiPriority w:val="9"/>
-    <w:unhideWhenUsed/>
-    <w:qFormat/>
-    <w:pPr>
-      <w:keepNext/>
-      <w:keepLines/>
-      <w:spacing w:before="200" w:after="0"/>
-      <w:outlineLvl w:val="5"/>
-    </w:pPr>
-    <w:rPr>
-      <w:rFonts w:asciiTheme="majorHAnsi" w:eastAsiaTheme="majorEastAsia" w:hAnsiTheme="majorHAnsi" w:cstheme="majorBidi"/>
-      <w:i/>
-      <w:iCs/>
-      <w:color w:val="232323"/>
-      <w:sz w:val="28"/>
-      <w:szCs w:val="28"/>
-    </w:rPr>
-  </w:style>
-  <w:style w:type="paragraph" w:styleId="7">
-    <w:name w:val="heading 7"/>
-    <w:basedOn w:val="a"/>
-    <w:next w:val="a"/>
-    <w:uiPriority w:val="9"/>
-    <w:unhideWhenUsed/>
-    <w:qFormat/>
-    <w:pPr>
-      <w:keepNext/>
-      <w:keepLines/>
-      <w:spacing w:before="200" w:after="0"/>
-      <w:outlineLvl w:val="6"/>
-    </w:pPr>
-    <w:rPr>
-      <w:rFonts w:asciiTheme="majorHAnsi" w:eastAsiaTheme="majorEastAsia" w:hAnsiTheme="majorHAnsi" w:cstheme="majorBidi"/>
-      <w:b/>
-      <w:bCs/>
-      <w:color w:val="606060"/>
-      <w:sz w:val="24"/>
-      <w:szCs w:val="24"/>
-    </w:rPr>
-  </w:style>
-  <w:style w:type="paragraph" w:styleId="8">
-    <w:name w:val="heading 8"/>
-    <w:basedOn w:val="a"/>
-    <w:next w:val="a"/>
-    <w:uiPriority w:val="9"/>
-    <w:unhideWhenUsed/>
-    <w:qFormat/>
-    <w:pPr>
-      <w:keepNext/>
-      <w:keepLines/>
-      <w:spacing w:before="200" w:after="0"/>
-      <w:outlineLvl w:val="7"/>
-    </w:pPr>
-    <w:rPr>
-      <w:rFonts w:asciiTheme="majorHAnsi" w:eastAsiaTheme="majorEastAsia" w:hAnsiTheme="majorHAnsi" w:cstheme="majorBidi"/>
-      <w:color w:val="444444"/>
-      <w:sz w:val="24"/>
-      <w:szCs w:val="24"/>
-    </w:rPr>
-  </w:style>
-  <w:style w:type="paragraph" w:styleId="9">
-    <w:name w:val="heading 9"/>
-    <w:basedOn w:val="a"/>
-    <w:next w:val="a"/>
-    <w:uiPriority w:val="9"/>
-    <w:unhideWhenUsed/>
-    <w:qFormat/>
-    <w:pPr>
-      <w:keepNext/>
-      <w:keepLines/>
-      <w:spacing w:before="200" w:after="0"/>
-      <w:outlineLvl w:val="8"/>
-    </w:pPr>
-    <w:rPr>
-      <w:rFonts w:asciiTheme="majorHAnsi" w:eastAsiaTheme="majorEastAsia" w:hAnsiTheme="majorHAnsi" w:cstheme="majorBidi"/>
-      <w:i/>
-      <w:iCs/>
-      <w:color w:val="444444"/>
-      <w:sz w:val="23"/>
-      <w:szCs w:val="23"/>
-    </w:rPr>
-  </w:style>
   <w:style w:type="table" w:default="1" w:styleId="a1">
     <w:name w:val="Normal Table"/>
     <w:uiPriority w:val="99"/>
@@ -394,32 +199,6 @@
     <w:semiHidden/>
     <w:unhideWhenUsed/>
   </w:style>
-  <w:style w:type="paragraph" w:styleId="a3">
-    <w:name w:val="footer"/>
-    <w:basedOn w:val="a"/>
-    <w:uiPriority w:val="99"/>
-    <w:unhideWhenUsed/>
-    <w:pPr>
-      <w:tabs>
-        <w:tab w:val="center" w:pos="4677"/>
-        <w:tab w:val="right" w:pos="9355"/>
-      </w:tabs>
-      <w:spacing w:after="0" w:line="240" w:lineRule="auto"/>
-    </w:pPr>
-  </w:style>
-  <w:style w:type="paragraph" w:styleId="a5">
-    <w:name w:val="header"/>
-    <w:basedOn w:val="a"/>
-    <w:uiPriority w:val="99"/>
-    <w:unhideWhenUsed/>
-    <w:pPr>
-      <w:tabs>
-        <w:tab w:val="center" w:pos="4677"/>
-        <w:tab w:val="right" w:pos="9355"/>
-      </w:tabs>
-      <w:spacing w:after="0" w:line="240" w:lineRule="auto"/>
-    </w:pPr>
-  </w:style>
   <w:style w:type="paragraph" w:styleId="a7">
     <w:name w:val="No Spacing"/>
     <w:basedOn w:val="a"/>
@@ -428,96 +207,6 @@
     <w:pPr>
       <w:spacing w:after="0" w:line="240" w:lineRule="auto"/>
     </w:pPr>
-  </w:style>
-  <w:style w:type="paragraph" w:styleId="21">
-    <w:name w:val="Quote"/>
-    <w:basedOn w:val="a"/>
-    <w:next w:val="a"/>
-    <w:uiPriority w:val="29"/>
-    <w:qFormat/>
-    <w:pPr>
-      <w:ind w:left="4536"/>
-      <w:jc w:val="both"/>
-    </w:pPr>
-    <w:rPr>
-      <w:i/>
-      <w:iCs/>
-      <w:color w:val="373737"/>
-      <w:sz w:val="18"/>
-      <w:szCs w:val="18"/>
-    </w:rPr>
-  </w:style>
-  <w:style w:type="paragraph" w:styleId="a8">
-    <w:name w:val="Subtitle"/>
-    <w:basedOn w:val="a"/>
-    <w:next w:val="a"/>
-    <w:uiPriority w:val="11"/>
-    <w:qFormat/>
-    <w:pPr>
-      <w:numPr>
-        <w:ilvl w:val="1"/>
-      </w:numPr>
-      <w:spacing w:line="240" w:lineRule="auto"/>
-      <w:outlineLvl w:val="0"/>
-    </w:pPr>
-    <w:rPr>
-      <w:rFonts w:asciiTheme="majorHAnsi" w:eastAsiaTheme="majorEastAsia" w:hAnsiTheme="majorHAnsi" w:cstheme="majorBidi"/>
-      <w:i/>
-      <w:iCs/>
-      <w:color w:val="444444"/>
-      <w:sz w:val="52"/>
-      <w:szCs w:val="52"/>
-    </w:rPr>
-  </w:style>
-  <w:style w:type="paragraph" w:styleId="aa">
-    <w:name w:val="Intense Quote"/>
-    <w:basedOn w:val="a"/>
-    <w:next w:val="a"/>
-    <w:uiPriority w:val="30"/>
-    <w:qFormat/>
-    <w:pPr>
-      <w:pBdr>
-        <w:top w:val="single" w:sz="4" w:space="1" w:color="808080"/>
-        <w:left w:val="single" w:sz="4" w:space="4" w:color="808080"/>
-        <w:bottom w:val="single" w:sz="4" w:space="1" w:color="808080"/>
-        <w:right w:val="single" w:sz="4" w:space="4" w:color="808080"/>
-      </w:pBdr>
-      <w:shd w:val="clear" w:color="auto" w:fill="EEEEEE"/>
-      <w:ind w:left="567" w:right="567"/>
-      <w:jc w:val="both"/>
-    </w:pPr>
-    <w:rPr>
-      <w:b/>
-      <w:bCs/>
-      <w:i/>
-      <w:iCs/>
-      <w:color w:val="464646"/>
-      <w:sz w:val="19"/>
-      <w:szCs w:val="19"/>
-    </w:rPr>
-  </w:style>
-  <w:style w:type="paragraph" w:styleId="af2">
-    <w:name w:val="Title"/>
-    <w:basedOn w:val="a"/>
-    <w:next w:val="a"/>
-    <w:uiPriority w:val="10"/>
-    <w:qFormat/>
-    <w:pPr>
-      <w:pBdr>
-        <w:bottom w:val="single" w:sz="24" w:space="0" w:color="000000" w:themeColor="text1"/>
-      </w:pBdr>
-      <w:spacing w:before="300" w:after="80" w:line="240" w:lineRule="auto"/>
-      <w:outlineLvl w:val="0"/>
-      <w:contextualSpacing/>
-    </w:pPr>
-    <w:rPr>
-      <w:rFonts w:asciiTheme="majorHAnsi" w:eastAsiaTheme="majorEastAsia" w:hAnsiTheme="majorHAnsi" w:cstheme="majorBidi"/>
-      <w:b/>
-      <w:bCs/>
-      <w:color w:val="000000" w:themeColor="text1"/>
-      <w:sz w:val="72"/>
-      <w:szCs w:val="72"/>
-    </w:rPr>
   </w:style>
   <w:style w:type="paragraph" w:styleId="af5">
     <w:name w:val="List Paragraph"/>

</xml_diff>